<commit_message>
fix holywar hw task
</commit_message>
<xml_diff>
--- a/Homeworks/ДомашняяРабота4.docx
+++ b/Homeworks/ДомашняяРабота4.docx
@@ -988,19 +988,25 @@
             <w:r>
               <w:t>бит</w:t>
             </w:r>
+            <w:r>
+              <w:t xml:space="preserve"> на основе блочного</w:t>
+            </w:r>
+            <w:r>
+              <w:t xml:space="preserve"> шифр</w:t>
+            </w:r>
+            <w:r>
+              <w:t>а</w:t>
+            </w:r>
+            <w:r>
+              <w:t xml:space="preserve"> с длинной ключа 128 бит, размером блока 64 бита для сообщений длины </w:t>
+            </w:r>
+            <w:r>
+              <w:t>256</w:t>
+            </w:r>
             <w:bookmarkStart w:id="1" w:name="_GoBack"/>
             <w:bookmarkEnd w:id="1"/>
             <w:r>
-              <w:t xml:space="preserve"> на основе блочного</w:t>
-            </w:r>
-            <w:r>
-              <w:t xml:space="preserve"> шифр</w:t>
-            </w:r>
-            <w:r>
-              <w:t>а</w:t>
-            </w:r>
-            <w:r>
-              <w:t xml:space="preserve"> с длинной ключа 128 бит, размером блока 64 бита для сообщений длины 128 бит.</w:t>
+              <w:t xml:space="preserve"> бит.</w:t>
             </w:r>
           </w:p>
         </w:tc>
@@ -5636,7 +5642,7 @@
 </file>
 
 <file path=customXml/itemProps1.xml><?xml version="1.0" encoding="utf-8"?>
-<ds:datastoreItem xmlns:ds="http://schemas.openxmlformats.org/officeDocument/2006/customXml" ds:itemID="{DB11E833-4A90-4F5F-B65F-D42674003633}">
+<ds:datastoreItem xmlns:ds="http://schemas.openxmlformats.org/officeDocument/2006/customXml" ds:itemID="{51DD964F-75FC-4ED0-A93C-45D0658AEC33}">
   <ds:schemaRefs>
     <ds:schemaRef ds:uri="http://schemas.openxmlformats.org/officeDocument/2006/bibliography"/>
   </ds:schemaRefs>

</xml_diff>